<commit_message>
wrote in a couple of notes for nonfunctional requirements
</commit_message>
<xml_diff>
--- a/BCICodeChallenge.docx
+++ b/BCICodeChallenge.docx
@@ -1,233 +1,241 @@
 
 <file path=word/document.xml><?xml version="1.0" encoding="utf-8"?>
-<w:document xmlns:wpc="http://schemas.microsoft.com/office/word/2010/wordprocessingCanvas" xmlns:cx="http://schemas.microsoft.com/office/drawing/2014/chartex" xmlns:cx1="http://schemas.microsoft.com/office/drawing/2015/9/8/chartex" xmlns:cx2="http://schemas.microsoft.com/office/drawing/2015/10/21/chartex" xmlns:cx3="http://schemas.microsoft.com/office/drawing/2016/5/9/chartex" xmlns:cx4="http://schemas.microsoft.com/office/drawing/2016/5/10/chartex" xmlns:cx5="http://schemas.microsoft.com/office/drawing/2016/5/11/chartex" xmlns:cx6="http://schemas.microsoft.com/office/drawing/2016/5/12/chartex" xmlns:cx7="http://schemas.microsoft.com/office/drawing/2016/5/13/chartex" xmlns:cx8="http://schemas.microsoft.com/office/drawing/2016/5/14/chartex" xmlns:mc="http://schemas.openxmlformats.org/markup-compatibility/2006" xmlns:aink="http://schemas.microsoft.com/office/drawing/2016/ink" xmlns:am3d="http://schemas.microsoft.com/office/drawing/2017/model3d" xmlns:o="urn:schemas-microsoft-com:office:office" xmlns:r="http://schemas.openxmlformats.org/officeDocument/2006/relationships" xmlns:m="http://schemas.openxmlformats.org/officeDocument/2006/math" xmlns:v="urn:schemas-microsoft-com:vml" xmlns:wp14="http://schemas.microsoft.com/office/word/2010/wordprocessingDrawing" xmlns:wp="http://schemas.openxmlformats.org/drawingml/2006/wordprocessingDrawing" xmlns:w10="urn:schemas-microsoft-com:office:word" xmlns:w="http://schemas.openxmlformats.org/wordprocessingml/2006/main" xmlns:w14="http://schemas.microsoft.com/office/word/2010/wordml" xmlns:w15="http://schemas.microsoft.com/office/word/2012/wordml" xmlns:w16cid="http://schemas.microsoft.com/office/word/2016/wordml/cid" xmlns:w16se="http://schemas.microsoft.com/office/word/2015/wordml/symex" xmlns:wpg="http://schemas.microsoft.com/office/word/2010/wordprocessingGroup" xmlns:wpi="http://schemas.microsoft.com/office/word/2010/wordprocessingInk" xmlns:wne="http://schemas.microsoft.com/office/word/2006/wordml" xmlns:wps="http://schemas.microsoft.com/office/word/2010/wordprocessingShape" mc:Ignorable="w14 w15 w16se w16cid wp14">
+<w:document xmlns:o="urn:schemas-microsoft-com:office:office" xmlns:r="http://schemas.openxmlformats.org/officeDocument/2006/relationships" xmlns:v="urn:schemas-microsoft-com:vml" xmlns:w="http://schemas.openxmlformats.org/wordprocessingml/2006/main" xmlns:w10="urn:schemas-microsoft-com:office:word" xmlns:wp="http://schemas.openxmlformats.org/drawingml/2006/wordprocessingDrawing" xmlns:wps="http://schemas.microsoft.com/office/word/2010/wordprocessingShape" xmlns:wpg="http://schemas.microsoft.com/office/word/2010/wordprocessingGroup" xmlns:mc="http://schemas.openxmlformats.org/markup-compatibility/2006" xmlns:wp14="http://schemas.microsoft.com/office/word/2010/wordprocessingDrawing" xmlns:w14="http://schemas.microsoft.com/office/word/2010/wordml" mc:Ignorable="w14 wp14">
   <w:body>
     <w:p>
       <w:pPr>
         <w:pStyle w:val="Title"/>
-      </w:pPr>
-      <w:bookmarkStart w:id="0" w:name="_ji4h3txbqhpk" w:colFirst="0" w:colLast="0"/>
+        <w:rPr/>
+      </w:pPr>
+      <w:bookmarkStart w:id="0" w:name="_ji4h3txbqhpk"/>
       <w:bookmarkEnd w:id="0"/>
       <w:r>
+        <w:rPr/>
         <w:t>Coding Challenge</w:t>
       </w:r>
     </w:p>
     <w:p>
-      <w:r>
-        <w:tab/>
-      </w:r>
-      <w:r>
-        <w:tab/>
-      </w:r>
-      <w:r>
-        <w:tab/>
-      </w:r>
-      <w:r>
-        <w:tab/>
-      </w:r>
-      <w:r>
-        <w:tab/>
-      </w:r>
-      <w:r>
-        <w:tab/>
-      </w:r>
-    </w:p>
-    <w:p>
-      <w:r>
+      <w:pPr>
+        <w:pStyle w:val="Normal"/>
+        <w:rPr/>
+      </w:pPr>
+      <w:r>
+        <w:rPr/>
+        <w:tab/>
+        <w:tab/>
+        <w:tab/>
+        <w:tab/>
+        <w:tab/>
+        <w:tab/>
+      </w:r>
+    </w:p>
+    <w:p>
+      <w:pPr>
+        <w:pStyle w:val="Normal"/>
+        <w:rPr/>
+      </w:pPr>
+      <w:r>
+        <w:rPr/>
         <w:t>The purpose of this exercise is to evaluate your ability to write good code in a real-world programming exercise with the development environment you’re already comfortable using. T</w:t>
       </w:r>
       <w:r>
         <w:rPr>
           <w:b/>
         </w:rPr>
-        <w:t>he scenario for this code challenge is based on an engineering challenge we</w:t>
-      </w:r>
-      <w:r>
-        <w:rPr>
-          <w:b/>
-        </w:rPr>
-        <w:t xml:space="preserve"> had to solve early on as a team, and we think it’s a good way to get a sense of your abilities as an engineer working on our team. </w:t>
-      </w:r>
-      <w:r>
-        <w:tab/>
-      </w:r>
-      <w:r>
-        <w:tab/>
-      </w:r>
-      <w:r>
+        <w:t xml:space="preserve">he scenario for this code challenge is based on an engineering challenge we had to solve early on as a team, and we think it’s a good way to get a sense of your abilities as an engineer working on our team. </w:t>
+      </w:r>
+      <w:r>
+        <w:rPr/>
+        <w:tab/>
+        <w:tab/>
         <w:tab/>
       </w:r>
     </w:p>
     <w:p>
       <w:pPr>
         <w:pStyle w:val="Heading3"/>
-      </w:pPr>
-      <w:bookmarkStart w:id="1" w:name="_sdym4n9odsls" w:colFirst="0" w:colLast="0"/>
+        <w:rPr/>
+      </w:pPr>
+      <w:bookmarkStart w:id="1" w:name="_sdym4n9odsls"/>
       <w:bookmarkEnd w:id="1"/>
       <w:r>
-        <w:t>We’ll assess your solution for the following (in priority order</w:t>
-      </w:r>
-      <w:proofErr w:type="gramStart"/>
-      <w:r>
-        <w:t>) :</w:t>
-      </w:r>
-      <w:proofErr w:type="gramEnd"/>
-    </w:p>
-    <w:p>
-      <w:r>
-        <w:tab/>
-      </w:r>
-      <w:r>
-        <w:tab/>
-      </w:r>
-      <w:r>
-        <w:tab/>
-      </w:r>
-      <w:r>
-        <w:tab/>
-      </w:r>
-      <w:r>
-        <w:tab/>
-      </w:r>
-      <w:r>
-        <w:tab/>
-      </w:r>
-    </w:p>
-    <w:p>
-      <w:r>
-        <w:t>1. Does the program work as specified (</w:t>
-      </w:r>
-      <w:proofErr w:type="spellStart"/>
-      <w:r>
-        <w:t>ie</w:t>
-      </w:r>
-      <w:proofErr w:type="spellEnd"/>
-      <w:r>
-        <w:t>, giv</w:t>
-      </w:r>
-      <w:r>
-        <w:t xml:space="preserve">en the input file, does it produce the output?) </w:t>
-      </w:r>
-    </w:p>
-    <w:p>
-      <w:r>
+        <w:rPr/>
+        <w:t>We’ll assess your solution for the following (in priority order) :</w:t>
+      </w:r>
+    </w:p>
+    <w:p>
+      <w:pPr>
+        <w:pStyle w:val="Normal"/>
+        <w:rPr/>
+      </w:pPr>
+      <w:r>
+        <w:rPr/>
+        <w:tab/>
+        <w:tab/>
+        <w:tab/>
+        <w:tab/>
+        <w:tab/>
+        <w:tab/>
+      </w:r>
+    </w:p>
+    <w:p>
+      <w:pPr>
+        <w:pStyle w:val="Normal"/>
+        <w:rPr/>
+      </w:pPr>
+      <w:r>
+        <w:rPr/>
+        <w:t xml:space="preserve">1. Does the program work as specified (ie, given the input file, does it produce the output?) </w:t>
+      </w:r>
+    </w:p>
+    <w:p>
+      <w:pPr>
+        <w:pStyle w:val="Normal"/>
+        <w:rPr/>
+      </w:pPr>
+      <w:r>
+        <w:rPr/>
         <w:t>2. Is the code written in a way that will perform well, scale well under load?</w:t>
       </w:r>
     </w:p>
     <w:p>
-      <w:r>
+      <w:pPr>
+        <w:pStyle w:val="Normal"/>
+        <w:rPr/>
+      </w:pPr>
+      <w:r>
+        <w:rPr/>
         <w:t>3. Is the code easy to read and maintain?</w:t>
       </w:r>
     </w:p>
     <w:p>
-      <w:r>
+      <w:pPr>
+        <w:pStyle w:val="Normal"/>
+        <w:rPr/>
+      </w:pPr>
+      <w:r>
+        <w:rPr/>
         <w:t>4. Did you include unit tests that validate your implementation?</w:t>
-      </w:r>
-      <w:r>
-        <w:tab/>
-      </w:r>
-      <w:r>
-        <w:tab/>
-      </w:r>
-      <w:r>
-        <w:tab/>
-      </w:r>
-      <w:r>
-        <w:tab/>
-      </w:r>
-      <w:r>
+        <w:tab/>
+        <w:tab/>
+        <w:tab/>
+        <w:tab/>
         <w:tab/>
       </w:r>
     </w:p>
     <w:p>
       <w:pPr>
         <w:pStyle w:val="Heading3"/>
-      </w:pPr>
-      <w:bookmarkStart w:id="2" w:name="_cvrs7koindt9" w:colFirst="0" w:colLast="0"/>
+        <w:rPr/>
+      </w:pPr>
+      <w:bookmarkStart w:id="2" w:name="_cvrs7koindt9"/>
       <w:bookmarkEnd w:id="2"/>
       <w:r>
-        <w:t>General Instruct</w:t>
-      </w:r>
-      <w:r>
-        <w:t>ions:</w:t>
-      </w:r>
-    </w:p>
-    <w:p/>
-    <w:p>
-      <w:pPr>
-        <w:spacing w:line="240" w:lineRule="auto"/>
-      </w:pPr>
-      <w:r>
-        <w:t xml:space="preserve">This coding challenge is to be completed independently and returned by email (you can send as an attachment or just link your </w:t>
-      </w:r>
-      <w:proofErr w:type="spellStart"/>
-      <w:r>
-        <w:t>Git</w:t>
-      </w:r>
-      <w:proofErr w:type="spellEnd"/>
-      <w:r>
-        <w:t xml:space="preserve"> repo in the email) within a calendar week. If you have any questions about the instructions or want to take additional </w:t>
-      </w:r>
-      <w:r>
-        <w:t>time please let us know - we want to make sure you have any opportunity to show us how awesome you are without adding additional burden to your schedule.</w:t>
+        <w:rPr/>
+        <w:t>General Instructions:</w:t>
+      </w:r>
+    </w:p>
+    <w:p>
+      <w:pPr>
+        <w:pStyle w:val="Normal"/>
+        <w:rPr/>
+      </w:pPr>
+      <w:r>
+        <w:rPr/>
+      </w:r>
+    </w:p>
+    <w:p>
+      <w:pPr>
+        <w:pStyle w:val="Normal"/>
+        <w:spacing w:lineRule="auto" w:line="240"/>
+        <w:rPr/>
+      </w:pPr>
+      <w:r>
+        <w:rPr/>
+        <w:t>This coding challenge is to be completed independently and returned by email (you can send as an attachment or just link your Git repo in the email) within a calendar week. If you have any questions about the instructions or want to take additional time please let us know - we want to make sure you have any opportunity to show us how awesome you are without adding additional burden to your schedule.</w:t>
       </w:r>
       <w:bookmarkStart w:id="3" w:name="_GoBack"/>
       <w:bookmarkEnd w:id="3"/>
     </w:p>
     <w:p>
       <w:pPr>
-        <w:spacing w:line="240" w:lineRule="auto"/>
-      </w:pPr>
-    </w:p>
-    <w:p>
-      <w:r>
-        <w:t>You may implement your sol</w:t>
-      </w:r>
-      <w:r>
-        <w:t>ution in any language, we suggest C++, Python, or Java if possible.</w:t>
+        <w:pStyle w:val="Normal"/>
+        <w:spacing w:lineRule="auto" w:line="240"/>
+        <w:rPr/>
+      </w:pPr>
+      <w:r>
+        <w:rPr/>
+      </w:r>
+    </w:p>
+    <w:p>
+      <w:pPr>
+        <w:pStyle w:val="Normal"/>
+        <w:rPr/>
+      </w:pPr>
+      <w:r>
+        <w:rPr/>
+        <w:t>You may implement your solution in any language, we suggest C++, Python, or Java if possible.</w:t>
       </w:r>
     </w:p>
     <w:p>
       <w:pPr>
         <w:pStyle w:val="Heading3"/>
-      </w:pPr>
-      <w:bookmarkStart w:id="4" w:name="_gqramynkwgfa" w:colFirst="0" w:colLast="0"/>
+        <w:rPr/>
+      </w:pPr>
+      <w:bookmarkStart w:id="4" w:name="_gqramynkwgfa"/>
       <w:bookmarkEnd w:id="4"/>
       <w:r>
+        <w:rPr/>
         <w:t>Next Steps after the code challenge:</w:t>
       </w:r>
     </w:p>
     <w:p>
       <w:pPr>
+        <w:pStyle w:val="Normal"/>
         <w:rPr>
           <w:b/>
-        </w:rPr>
-      </w:pPr>
-    </w:p>
-    <w:p>
-      <w:r>
+          <w:b/>
+        </w:rPr>
+      </w:pPr>
+      <w:r>
+        <w:rPr>
+          <w:b/>
+        </w:rPr>
+      </w:r>
+    </w:p>
+    <w:p>
+      <w:pPr>
+        <w:pStyle w:val="Normal"/>
+        <w:rPr/>
+      </w:pPr>
+      <w:r>
+        <w:rPr/>
         <w:t>Our team will immediately confirm receipt of your code challenge, review your submission and follow up within three business days.</w:t>
       </w:r>
     </w:p>
     <w:p>
       <w:pPr>
         <w:pStyle w:val="Heading2"/>
-      </w:pPr>
-      <w:bookmarkStart w:id="5" w:name="_4g24s26cme2j" w:colFirst="0" w:colLast="0"/>
+        <w:rPr/>
+      </w:pPr>
+      <w:bookmarkStart w:id="5" w:name="_4g24s26cme2j"/>
       <w:bookmarkEnd w:id="5"/>
       <w:r>
-        <w:t xml:space="preserve">Let’s get started! </w:t>
-      </w:r>
-      <w:r>
-        <w:t>See code challenge content on next page.</w:t>
+        <w:rPr/>
+        <w:t>Let’s get started! See code challenge content on next page.</w:t>
       </w:r>
     </w:p>
     <w:p>
       <w:pPr>
         <w:pStyle w:val="Heading2"/>
-      </w:pPr>
-      <w:bookmarkStart w:id="6" w:name="_trcowxj6snf6" w:colFirst="0" w:colLast="0"/>
-      <w:bookmarkEnd w:id="6"/>
+        <w:rPr/>
+      </w:pPr>
+      <w:r>
+        <w:rPr/>
+      </w:r>
+      <w:bookmarkStart w:id="6" w:name="_trcowxj6snf6"/>
+      <w:bookmarkStart w:id="7" w:name="_trcowxj6snf6"/>
+      <w:bookmarkEnd w:id="7"/>
       <w:r>
         <w:br w:type="page"/>
       </w:r>
@@ -235,101 +243,116 @@
     <w:p>
       <w:pPr>
         <w:pStyle w:val="Heading2"/>
-      </w:pPr>
-      <w:bookmarkStart w:id="7" w:name="_5w53pcr04roq" w:colFirst="0" w:colLast="0"/>
-      <w:bookmarkEnd w:id="7"/>
-      <w:r>
-        <w:lastRenderedPageBreak/>
+        <w:rPr/>
+      </w:pPr>
+      <w:bookmarkStart w:id="8" w:name="_5w53pcr04roq"/>
+      <w:bookmarkEnd w:id="8"/>
+      <w:r>
+        <w:rPr/>
         <w:t>Code Challenge Scenario &amp; Description</w:t>
       </w:r>
     </w:p>
-    <w:p/>
-    <w:p>
-      <w:r>
+    <w:p>
+      <w:pPr>
+        <w:pStyle w:val="Normal"/>
+        <w:rPr/>
+      </w:pPr>
+      <w:r>
+        <w:rPr/>
+      </w:r>
+    </w:p>
+    <w:p>
+      <w:pPr>
+        <w:pStyle w:val="Normal"/>
+        <w:rPr/>
+      </w:pPr>
+      <w:r>
+        <w:rPr/>
         <w:t>Your new project requires you to simulate ingesting data from an external Eye Tracking device (</w:t>
       </w:r>
-      <w:hyperlink r:id="rId5" w:anchor="Features">
-        <w:r>
-          <w:rPr>
-            <w:color w:val="1155CC"/>
-            <w:u w:val="single"/>
-          </w:rPr>
-          <w:t xml:space="preserve">look at this </w:t>
-        </w:r>
-        <w:proofErr w:type="spellStart"/>
-        <w:r>
-          <w:rPr>
-            <w:color w:val="1155CC"/>
-            <w:u w:val="single"/>
-          </w:rPr>
-          <w:t>Tobii</w:t>
-        </w:r>
-        <w:proofErr w:type="spellEnd"/>
-        <w:r>
-          <w:rPr>
-            <w:color w:val="1155CC"/>
-            <w:u w:val="single"/>
-          </w:rPr>
-          <w:t xml:space="preserve"> device if you want an example</w:t>
-        </w:r>
-      </w:hyperlink>
-      <w:r>
-        <w:t>) to be consumed by your custom application for use by internal and external services in near-to-real time. Your application is composed of two components running on a single or Linux machine or A</w:t>
-      </w:r>
-      <w:r>
-        <w:t>ndroid device. Component A should handle data acquisition from the Eye Tracking device and component B should handle data consumption, event handling and distribution. You can assume the Eye Tracking device has a wired connection, will publish data at 60Hz</w:t>
-      </w:r>
-      <w:r>
-        <w:t xml:space="preserve">, and will provide all the fields required for you to create the data structure described below. The two components should communicate via a lightweight </w:t>
-      </w:r>
-      <w:proofErr w:type="spellStart"/>
-      <w:r>
-        <w:t>interprocess</w:t>
-      </w:r>
-      <w:proofErr w:type="spellEnd"/>
-      <w:r>
-        <w:t xml:space="preserve"> communication (IPC) mechanism. As the eye tracking data will be used to provide real-time </w:t>
-      </w:r>
-      <w:r>
-        <w:t xml:space="preserve">gaze position to the UI, you will want to focus on a low latency implementation. You can use any message libraries, frameworks, encodings, languages, </w:t>
-      </w:r>
-      <w:proofErr w:type="spellStart"/>
-      <w:r>
-        <w:t>etc</w:t>
-      </w:r>
-      <w:proofErr w:type="spellEnd"/>
-      <w:r>
-        <w:t xml:space="preserve"> that best fit the following requirements.</w:t>
-      </w:r>
-    </w:p>
-    <w:p/>
-    <w:p>
-      <w:pPr>
+      <w:r>
+        <w:fldChar w:fldCharType="begin"/>
+      </w:r>
+      <w:r>
+        <w:rPr>
+          <w:rStyle w:val="ListLabel28"/>
+          <w:u w:val="single"/>
+        </w:rPr>
+        <w:instrText> HYPERLINK "https://www.tobiipro.com/product-listing/tobii-pro-x2-60/" \l "Features"</w:instrText>
+      </w:r>
+      <w:r>
+        <w:rPr>
+          <w:rStyle w:val="ListLabel28"/>
+          <w:u w:val="single"/>
+        </w:rPr>
+        <w:fldChar w:fldCharType="separate"/>
+      </w:r>
+      <w:r>
+        <w:rPr>
+          <w:rStyle w:val="ListLabel28"/>
+          <w:color w:val="1155CC"/>
+          <w:u w:val="single"/>
+        </w:rPr>
+        <w:t>look at this Tobii device if you want an example</w:t>
+      </w:r>
+      <w:r>
+        <w:rPr>
+          <w:rStyle w:val="ListLabel28"/>
+          <w:u w:val="single"/>
+        </w:rPr>
+        <w:fldChar w:fldCharType="end"/>
+      </w:r>
+      <w:r>
+        <w:rPr/>
+        <w:t>) to be consumed by your custom application for use by internal and external services in near-to-real time. Your application is composed of two components running on a single or Linux machine or Android device. Component A should handle data acquisition from the Eye Tracking device and component B should handle data consumption, event handling and distribution. You can assume the Eye Tracking device has a wired connection, will publish data at 60Hz, and will provide all the fields required for you to create the data structure described below. The two components should communicate via a lightweight interprocess communication (IPC) mechanism. As the eye tracking data will be used to provide real-time gaze position to the UI, you will want to focus on a low latency implementation. You can use any message libraries, frameworks, encodings, languages, etc that best fit the following requirements.</w:t>
+      </w:r>
+    </w:p>
+    <w:p>
+      <w:pPr>
+        <w:pStyle w:val="Normal"/>
+        <w:rPr/>
+      </w:pPr>
+      <w:r>
+        <w:rPr/>
+      </w:r>
+    </w:p>
+    <w:p>
+      <w:pPr>
+        <w:pStyle w:val="Normal"/>
         <w:rPr>
           <w:b/>
-          <w:color w:val="292B2C"/>
-          <w:highlight w:val="white"/>
-        </w:rPr>
-      </w:pPr>
-      <w:r>
-        <w:rPr>
           <w:b/>
           <w:color w:val="292B2C"/>
           <w:highlight w:val="white"/>
         </w:rPr>
+      </w:pPr>
+      <w:r>
+        <w:rPr>
+          <w:b/>
+          <w:color w:val="292B2C"/>
+          <w:highlight w:val="white"/>
+        </w:rPr>
         <w:t xml:space="preserve">Your goal is to develop a system that: </w:t>
       </w:r>
     </w:p>
     <w:p>
       <w:pPr>
-        <w:rPr>
-          <w:color w:val="292B2C"/>
-          <w:highlight w:val="white"/>
-        </w:rPr>
-      </w:pPr>
-    </w:p>
-    <w:p>
-      <w:pPr>
+        <w:pStyle w:val="Normal"/>
+        <w:rPr>
+          <w:color w:val="292B2C"/>
+          <w:highlight w:val="white"/>
+        </w:rPr>
+      </w:pPr>
+      <w:r>
+        <w:rPr>
+          <w:color w:val="292B2C"/>
+          <w:highlight w:val="white"/>
+        </w:rPr>
+      </w:r>
+    </w:p>
+    <w:p>
+      <w:pPr>
+        <w:pStyle w:val="Normal"/>
         <w:numPr>
           <w:ilvl w:val="0"/>
           <w:numId w:val="3"/>
@@ -344,18 +367,12 @@
           <w:color w:val="292B2C"/>
           <w:highlight w:val="white"/>
         </w:rPr>
-        <w:t>Launches a process</w:t>
-      </w:r>
-      <w:r>
-        <w:rPr>
-          <w:color w:val="292B2C"/>
-          <w:highlight w:val="white"/>
-        </w:rPr>
-        <w:t xml:space="preserve"> that constructs and populates messages using the format specified below (simulate raw data provided from an eye tracker at 60Hz for this example). [Component A]</w:t>
-      </w:r>
-    </w:p>
-    <w:p>
-      <w:pPr>
+        <w:t>Launches a process that constructs and populates messages using the format specified below (simulate raw data provided from an eye tracker at 60Hz for this example). [Component A]</w:t>
+      </w:r>
+    </w:p>
+    <w:p>
+      <w:pPr>
+        <w:pStyle w:val="Normal"/>
         <w:numPr>
           <w:ilvl w:val="0"/>
           <w:numId w:val="3"/>
@@ -375,6 +392,7 @@
     </w:p>
     <w:p>
       <w:pPr>
+        <w:pStyle w:val="Normal"/>
         <w:numPr>
           <w:ilvl w:val="0"/>
           <w:numId w:val="3"/>
@@ -394,14 +412,22 @@
     </w:p>
     <w:p>
       <w:pPr>
-        <w:rPr>
-          <w:color w:val="292B2C"/>
-          <w:highlight w:val="white"/>
-        </w:rPr>
-      </w:pPr>
-    </w:p>
-    <w:p>
-      <w:pPr>
+        <w:pStyle w:val="Normal"/>
+        <w:rPr>
+          <w:color w:val="292B2C"/>
+          <w:highlight w:val="white"/>
+        </w:rPr>
+      </w:pPr>
+      <w:r>
+        <w:rPr>
+          <w:color w:val="292B2C"/>
+          <w:highlight w:val="white"/>
+        </w:rPr>
+      </w:r>
+    </w:p>
+    <w:p>
+      <w:pPr>
+        <w:pStyle w:val="Normal"/>
         <w:ind w:firstLine="720"/>
         <w:rPr>
           <w:color w:val="292B2C"/>
@@ -420,282 +446,127 @@
     </w:p>
     <w:p>
       <w:pPr>
-        <w:ind w:left="1440"/>
-        <w:rPr>
+        <w:pStyle w:val="Normal"/>
+        <w:ind w:left="1440" w:hanging="0"/>
+        <w:rPr>
+          <w:b/>
           <w:b/>
           <w:color w:val="585858"/>
         </w:rPr>
       </w:pPr>
-    </w:p>
-    <w:p>
-      <w:pPr>
-        <w:ind w:left="720"/>
-        <w:rPr>
-          <w:rFonts w:ascii="Courier New" w:eastAsia="Courier New" w:hAnsi="Courier New" w:cs="Courier New"/>
+      <w:r>
+        <w:rPr>
+          <w:b/>
+          <w:color w:val="585858"/>
+        </w:rPr>
+      </w:r>
+    </w:p>
+    <w:p>
+      <w:pPr>
+        <w:pStyle w:val="Normal"/>
+        <w:ind w:left="720" w:hanging="0"/>
+        <w:rPr>
+          <w:rFonts w:ascii="Courier New" w:hAnsi="Courier New" w:eastAsia="Courier New" w:cs="Courier New"/>
           <w:sz w:val="20"/>
           <w:szCs w:val="20"/>
         </w:rPr>
       </w:pPr>
       <w:r>
         <w:rPr>
-          <w:rFonts w:ascii="Courier New" w:eastAsia="Courier New" w:hAnsi="Courier New" w:cs="Courier New"/>
+          <w:rFonts w:eastAsia="Courier New" w:cs="Courier New" w:ascii="Courier New" w:hAnsi="Courier New"/>
           <w:sz w:val="20"/>
           <w:szCs w:val="20"/>
         </w:rPr>
         <w:t>Timestamp : Seconds: Int64U, Nanoseconds: Int32U</w:t>
-      </w:r>
-      <w:r>
-        <w:rPr>
-          <w:rFonts w:ascii="Courier New" w:eastAsia="Courier New" w:hAnsi="Courier New" w:cs="Courier New"/>
-          <w:sz w:val="20"/>
-          <w:szCs w:val="20"/>
-        </w:rPr>
         <w:br/>
-      </w:r>
-      <w:r>
-        <w:rPr>
-          <w:rFonts w:ascii="Courier New" w:eastAsia="Courier New" w:hAnsi="Courier New" w:cs="Courier New"/>
-          <w:sz w:val="20"/>
-          <w:szCs w:val="20"/>
-        </w:rPr>
         <w:tab/>
         <w:t>Timestamp of message received</w:t>
-      </w:r>
-      <w:r>
-        <w:rPr>
-          <w:rFonts w:ascii="Courier New" w:eastAsia="Courier New" w:hAnsi="Courier New" w:cs="Courier New"/>
-          <w:sz w:val="20"/>
-          <w:szCs w:val="20"/>
-        </w:rPr>
         <w:br/>
         <w:t>ID : Boolean</w:t>
-      </w:r>
-      <w:r>
-        <w:rPr>
-          <w:rFonts w:ascii="Courier New" w:eastAsia="Courier New" w:hAnsi="Courier New" w:cs="Courier New"/>
-          <w:sz w:val="20"/>
-          <w:szCs w:val="20"/>
-        </w:rPr>
         <w:br/>
-      </w:r>
-      <w:r>
-        <w:rPr>
-          <w:rFonts w:ascii="Courier New" w:eastAsia="Courier New" w:hAnsi="Courier New" w:cs="Courier New"/>
-          <w:sz w:val="20"/>
-          <w:szCs w:val="20"/>
-        </w:rPr>
-        <w:tab/>
-      </w:r>
-      <w:r>
-        <w:rPr>
-          <w:rFonts w:ascii="Courier New" w:eastAsia="Courier New" w:hAnsi="Courier New" w:cs="Courier New"/>
-          <w:sz w:val="20"/>
-          <w:szCs w:val="20"/>
-        </w:rPr>
+        <w:tab/>
         <w:t>0 – left eye, 1 – right eye</w:t>
-      </w:r>
-      <w:r>
-        <w:rPr>
-          <w:rFonts w:ascii="Courier New" w:eastAsia="Courier New" w:hAnsi="Courier New" w:cs="Courier New"/>
-          <w:sz w:val="20"/>
-          <w:szCs w:val="20"/>
-        </w:rPr>
         <w:br/>
         <w:t>Confidence : Float32</w:t>
-      </w:r>
-      <w:r>
-        <w:rPr>
-          <w:rFonts w:ascii="Courier New" w:eastAsia="Courier New" w:hAnsi="Courier New" w:cs="Courier New"/>
-          <w:sz w:val="20"/>
-          <w:szCs w:val="20"/>
-        </w:rPr>
         <w:br/>
-      </w:r>
-      <w:r>
-        <w:rPr>
-          <w:rFonts w:ascii="Courier New" w:eastAsia="Courier New" w:hAnsi="Courier New" w:cs="Courier New"/>
-          <w:sz w:val="20"/>
-          <w:szCs w:val="20"/>
-        </w:rPr>
         <w:tab/>
         <w:t>0 – no confidence, 1 – perfect confidence</w:t>
-      </w:r>
-      <w:r>
-        <w:rPr>
-          <w:rFonts w:ascii="Courier New" w:eastAsia="Courier New" w:hAnsi="Courier New" w:cs="Courier New"/>
-          <w:sz w:val="20"/>
-          <w:szCs w:val="20"/>
-        </w:rPr>
         <w:br/>
-      </w:r>
-      <w:proofErr w:type="spellStart"/>
-      <w:r>
-        <w:rPr>
-          <w:rFonts w:ascii="Courier New" w:eastAsia="Courier New" w:hAnsi="Courier New" w:cs="Courier New"/>
-          <w:sz w:val="20"/>
-          <w:szCs w:val="20"/>
-        </w:rPr>
-        <w:t>NormalizedPosX</w:t>
-      </w:r>
-      <w:proofErr w:type="spellEnd"/>
-      <w:r>
-        <w:rPr>
-          <w:rFonts w:ascii="Courier New" w:eastAsia="Courier New" w:hAnsi="Courier New" w:cs="Courier New"/>
-          <w:sz w:val="20"/>
-          <w:szCs w:val="20"/>
-        </w:rPr>
-        <w:t xml:space="preserve"> : Float32</w:t>
-      </w:r>
-      <w:r>
-        <w:rPr>
-          <w:rFonts w:ascii="Courier New" w:eastAsia="Courier New" w:hAnsi="Courier New" w:cs="Courier New"/>
-          <w:sz w:val="20"/>
-          <w:szCs w:val="20"/>
-        </w:rPr>
+        <w:t>NormalizedPosX : Float32</w:t>
         <w:br/>
-      </w:r>
-      <w:r>
-        <w:rPr>
-          <w:rFonts w:ascii="Courier New" w:eastAsia="Courier New" w:hAnsi="Courier New" w:cs="Courier New"/>
-          <w:sz w:val="20"/>
-          <w:szCs w:val="20"/>
-        </w:rPr>
         <w:tab/>
         <w:t>Normalized x-coordinate of the pupil location, 0 – left, 1 – right</w:t>
-      </w:r>
-      <w:r>
-        <w:rPr>
-          <w:rFonts w:ascii="Courier New" w:eastAsia="Courier New" w:hAnsi="Courier New" w:cs="Courier New"/>
-          <w:sz w:val="20"/>
-          <w:szCs w:val="20"/>
-        </w:rPr>
         <w:br/>
-      </w:r>
-      <w:proofErr w:type="spellStart"/>
-      <w:r>
-        <w:rPr>
-          <w:rFonts w:ascii="Courier New" w:eastAsia="Courier New" w:hAnsi="Courier New" w:cs="Courier New"/>
-          <w:sz w:val="20"/>
-          <w:szCs w:val="20"/>
-        </w:rPr>
-        <w:t>NormalizedPosY</w:t>
-      </w:r>
-      <w:proofErr w:type="spellEnd"/>
-      <w:r>
-        <w:rPr>
-          <w:rFonts w:ascii="Courier New" w:eastAsia="Courier New" w:hAnsi="Courier New" w:cs="Courier New"/>
-          <w:sz w:val="20"/>
-          <w:szCs w:val="20"/>
-        </w:rPr>
-        <w:t xml:space="preserve"> : Float32</w:t>
-      </w:r>
-      <w:r>
-        <w:rPr>
-          <w:rFonts w:ascii="Courier New" w:eastAsia="Courier New" w:hAnsi="Courier New" w:cs="Courier New"/>
-          <w:sz w:val="20"/>
-          <w:szCs w:val="20"/>
-        </w:rPr>
+        <w:t>NormalizedPosY : Float32</w:t>
         <w:br/>
-      </w:r>
-      <w:r>
-        <w:rPr>
-          <w:rFonts w:ascii="Courier New" w:eastAsia="Courier New" w:hAnsi="Courier New" w:cs="Courier New"/>
-          <w:sz w:val="20"/>
-          <w:szCs w:val="20"/>
-        </w:rPr>
-        <w:tab/>
-        <w:t>Normalized y-coordinate of the pupil location</w:t>
-      </w:r>
-      <w:r>
-        <w:rPr>
-          <w:rFonts w:ascii="Courier New" w:eastAsia="Courier New" w:hAnsi="Courier New" w:cs="Courier New"/>
-          <w:sz w:val="20"/>
-          <w:szCs w:val="20"/>
-        </w:rPr>
-        <w:t>, 0 – bottom, 1 – top</w:t>
-      </w:r>
-      <w:r>
-        <w:rPr>
-          <w:rFonts w:ascii="Courier New" w:eastAsia="Courier New" w:hAnsi="Courier New" w:cs="Courier New"/>
-          <w:sz w:val="20"/>
-          <w:szCs w:val="20"/>
-        </w:rPr>
+        <w:tab/>
+        <w:t>Normalized y-coordinate of the pupil location, 0 – bottom, 1 – top</w:t>
         <w:br/>
-      </w:r>
-      <w:proofErr w:type="spellStart"/>
-      <w:r>
-        <w:rPr>
-          <w:rFonts w:ascii="Courier New" w:eastAsia="Courier New" w:hAnsi="Courier New" w:cs="Courier New"/>
-          <w:sz w:val="20"/>
-          <w:szCs w:val="20"/>
-        </w:rPr>
-        <w:t>PupilDiameter</w:t>
-      </w:r>
-      <w:proofErr w:type="spellEnd"/>
-      <w:r>
-        <w:rPr>
-          <w:rFonts w:ascii="Courier New" w:eastAsia="Courier New" w:hAnsi="Courier New" w:cs="Courier New"/>
-          <w:sz w:val="20"/>
-          <w:szCs w:val="20"/>
-        </w:rPr>
-        <w:t xml:space="preserve"> : Int32U</w:t>
-      </w:r>
-      <w:r>
-        <w:rPr>
-          <w:rFonts w:ascii="Courier New" w:eastAsia="Courier New" w:hAnsi="Courier New" w:cs="Courier New"/>
-          <w:sz w:val="20"/>
-          <w:szCs w:val="20"/>
-        </w:rPr>
+        <w:t>PupilDiameter : Int32U</w:t>
         <w:br/>
-      </w:r>
-      <w:r>
-        <w:rPr>
-          <w:rFonts w:ascii="Courier New" w:eastAsia="Courier New" w:hAnsi="Courier New" w:cs="Courier New"/>
-          <w:sz w:val="20"/>
-          <w:szCs w:val="20"/>
-        </w:rPr>
         <w:tab/>
         <w:t>Diameter of the pupil in image pixels</w:t>
       </w:r>
     </w:p>
     <w:p>
       <w:pPr>
-        <w:widowControl w:val="0"/>
+        <w:pStyle w:val="Normal"/>
+        <w:widowControl w:val="false"/>
         <w:rPr>
           <w:i/>
-          <w:color w:val="292B2C"/>
-          <w:highlight w:val="white"/>
-        </w:rPr>
-      </w:pPr>
-    </w:p>
-    <w:p>
-      <w:pPr>
+          <w:i/>
+          <w:color w:val="292B2C"/>
+          <w:highlight w:val="white"/>
+        </w:rPr>
+      </w:pPr>
+      <w:r>
+        <w:rPr>
+          <w:i/>
+          <w:color w:val="292B2C"/>
+          <w:highlight w:val="white"/>
+        </w:rPr>
+      </w:r>
+    </w:p>
+    <w:p>
+      <w:pPr>
+        <w:pStyle w:val="Normal"/>
         <w:rPr>
           <w:b/>
-          <w:color w:val="292B2C"/>
-          <w:highlight w:val="white"/>
-        </w:rPr>
-      </w:pPr>
-      <w:r>
-        <w:rPr>
           <w:b/>
           <w:color w:val="292B2C"/>
           <w:highlight w:val="white"/>
         </w:rPr>
+      </w:pPr>
+      <w:r>
+        <w:rPr>
+          <w:b/>
+          <w:color w:val="292B2C"/>
+          <w:highlight w:val="white"/>
+        </w:rPr>
         <w:t>Your solution’s non-functional requirements:</w:t>
       </w:r>
     </w:p>
     <w:p>
       <w:pPr>
+        <w:pStyle w:val="Normal"/>
         <w:rPr>
           <w:b/>
-          <w:color w:val="292B2C"/>
-          <w:highlight w:val="white"/>
-        </w:rPr>
-      </w:pPr>
-    </w:p>
-    <w:p>
-      <w:pPr>
+          <w:b/>
+          <w:color w:val="292B2C"/>
+          <w:highlight w:val="white"/>
+        </w:rPr>
+      </w:pPr>
+      <w:r>
+        <w:rPr>
+          <w:b/>
+          <w:color w:val="292B2C"/>
+          <w:highlight w:val="white"/>
+        </w:rPr>
+      </w:r>
+    </w:p>
+    <w:p>
+      <w:pPr>
+        <w:pStyle w:val="Normal"/>
         <w:numPr>
           <w:ilvl w:val="0"/>
           <w:numId w:val="1"/>
@@ -710,18 +581,12 @@
           <w:color w:val="292B2C"/>
           <w:highlight w:val="white"/>
         </w:rPr>
-        <w:t xml:space="preserve">You should design your code with modular interfaces that make it easy to move to different messaging and transport libraries </w:t>
-      </w:r>
-      <w:r>
-        <w:rPr>
-          <w:color w:val="292B2C"/>
-          <w:highlight w:val="white"/>
-        </w:rPr>
-        <w:t>if needed.</w:t>
-      </w:r>
-    </w:p>
-    <w:p>
-      <w:pPr>
+        <w:t>You should design your code with modular interfaces that make it easy to move to different messaging and transport libraries if needed.</w:t>
+      </w:r>
+    </w:p>
+    <w:p>
+      <w:pPr>
+        <w:pStyle w:val="Normal"/>
         <w:numPr>
           <w:ilvl w:val="0"/>
           <w:numId w:val="1"/>
@@ -741,6 +606,7 @@
     </w:p>
     <w:p>
       <w:pPr>
+        <w:pStyle w:val="Normal"/>
         <w:numPr>
           <w:ilvl w:val="0"/>
           <w:numId w:val="1"/>
@@ -755,44 +621,14 @@
           <w:color w:val="292B2C"/>
           <w:highlight w:val="white"/>
         </w:rPr>
-        <w:t xml:space="preserve">Your solution should adhere to best practices in naming and documentation for the language you </w:t>
-      </w:r>
-      <w:proofErr w:type="gramStart"/>
-      <w:r>
-        <w:rPr>
-          <w:color w:val="292B2C"/>
-          <w:highlight w:val="white"/>
-        </w:rPr>
-        <w:t>select, and</w:t>
-      </w:r>
-      <w:proofErr w:type="gramEnd"/>
-      <w:r>
-        <w:rPr>
-          <w:color w:val="292B2C"/>
-          <w:highlight w:val="white"/>
-        </w:rPr>
-        <w:t xml:space="preserve"> should provide un</w:t>
-      </w:r>
-      <w:r>
-        <w:rPr>
-          <w:color w:val="292B2C"/>
-          <w:highlight w:val="white"/>
-        </w:rPr>
-        <w:t xml:space="preserve">it tests as needed. </w:t>
-      </w:r>
-    </w:p>
-    <w:p>
-      <w:pPr>
+        <w:t xml:space="preserve">Your solution should adhere to best practices in naming and documentation for the language you select, and should provide unit tests as needed. </w:t>
+      </w:r>
+    </w:p>
+    <w:p>
+      <w:pPr>
+        <w:pStyle w:val="Normal"/>
         <w:rPr>
           <w:b/>
-          <w:color w:val="292B2C"/>
-          <w:highlight w:val="white"/>
-        </w:rPr>
-      </w:pPr>
-    </w:p>
-    <w:p>
-      <w:pPr>
-        <w:rPr>
           <w:b/>
           <w:color w:val="292B2C"/>
           <w:highlight w:val="white"/>
@@ -804,19 +640,45 @@
           <w:color w:val="292B2C"/>
           <w:highlight w:val="white"/>
         </w:rPr>
+      </w:r>
+    </w:p>
+    <w:p>
+      <w:pPr>
+        <w:pStyle w:val="Normal"/>
+        <w:rPr>
+          <w:b/>
+          <w:b/>
+          <w:color w:val="292B2C"/>
+          <w:highlight w:val="white"/>
+        </w:rPr>
+      </w:pPr>
+      <w:r>
+        <w:rPr>
+          <w:b/>
+          <w:color w:val="292B2C"/>
+          <w:highlight w:val="white"/>
+        </w:rPr>
         <w:t xml:space="preserve">Things you should consider in constructing your solution: </w:t>
       </w:r>
     </w:p>
     <w:p>
       <w:pPr>
-        <w:rPr>
-          <w:color w:val="292B2C"/>
-          <w:highlight w:val="white"/>
-        </w:rPr>
-      </w:pPr>
-    </w:p>
-    <w:p>
-      <w:pPr>
+        <w:pStyle w:val="Normal"/>
+        <w:rPr>
+          <w:color w:val="292B2C"/>
+          <w:highlight w:val="white"/>
+        </w:rPr>
+      </w:pPr>
+      <w:r>
+        <w:rPr>
+          <w:color w:val="292B2C"/>
+          <w:highlight w:val="white"/>
+        </w:rPr>
+      </w:r>
+    </w:p>
+    <w:p>
+      <w:pPr>
+        <w:pStyle w:val="Normal"/>
         <w:numPr>
           <w:ilvl w:val="0"/>
           <w:numId w:val="2"/>
@@ -831,34 +693,12 @@
           <w:color w:val="292B2C"/>
           <w:highlight w:val="white"/>
         </w:rPr>
-        <w:t xml:space="preserve">Design trade-offs such as why a </w:t>
-      </w:r>
-      <w:proofErr w:type="gramStart"/>
-      <w:r>
-        <w:rPr>
-          <w:color w:val="292B2C"/>
-          <w:highlight w:val="white"/>
-        </w:rPr>
-        <w:t>particular message</w:t>
-      </w:r>
-      <w:proofErr w:type="gramEnd"/>
-      <w:r>
-        <w:rPr>
-          <w:color w:val="292B2C"/>
-          <w:highlight w:val="white"/>
-        </w:rPr>
-        <w:t xml:space="preserve"> or transport library was selected, advantages/disadvantages, effects on latency and throughput, scalability, long term libr</w:t>
-      </w:r>
-      <w:r>
-        <w:rPr>
-          <w:color w:val="292B2C"/>
-          <w:highlight w:val="white"/>
-        </w:rPr>
-        <w:t>ary support, etc.</w:t>
-      </w:r>
-    </w:p>
-    <w:p>
-      <w:pPr>
+        <w:t>Design trade-offs such as why a particular message or transport library was selected, advantages/disadvantages, effects on latency and throughput, scalability, long term library support, etc.</w:t>
+      </w:r>
+    </w:p>
+    <w:p>
+      <w:pPr>
+        <w:pStyle w:val="Normal"/>
         <w:numPr>
           <w:ilvl w:val="0"/>
           <w:numId w:val="2"/>
@@ -873,12 +713,12 @@
           <w:color w:val="292B2C"/>
           <w:highlight w:val="white"/>
         </w:rPr>
-        <w:lastRenderedPageBreak/>
         <w:t>Changes needed to accommodate acknowledgement of the process’ identity and how to ensure appropriate handling of messages from unidentified processes.</w:t>
       </w:r>
     </w:p>
     <w:p>
       <w:pPr>
+        <w:pStyle w:val="Normal"/>
         <w:numPr>
           <w:ilvl w:val="0"/>
           <w:numId w:val="2"/>
@@ -898,73 +738,148 @@
     </w:p>
     <w:p>
       <w:pPr>
+        <w:pStyle w:val="Normal"/>
         <w:numPr>
           <w:ilvl w:val="0"/>
           <w:numId w:val="2"/>
         </w:numPr>
-        <w:rPr>
-          <w:color w:val="292B2C"/>
-          <w:highlight w:val="white"/>
-        </w:rPr>
-      </w:pPr>
-      <w:r>
-        <w:rPr>
-          <w:color w:val="292B2C"/>
-          <w:highlight w:val="white"/>
-        </w:rPr>
-        <w:t>Ho</w:t>
-      </w:r>
-      <w:r>
-        <w:rPr>
-          <w:color w:val="292B2C"/>
-          <w:highlight w:val="white"/>
-        </w:rPr>
-        <w:t>w would your implementation differ given a wireless connection between eye tracker and Component A?</w:t>
-      </w:r>
-    </w:p>
-    <w:p>
-      <w:pPr>
+        <w:rPr/>
+      </w:pPr>
+      <w:r>
+        <w:rPr>
+          <w:color w:val="292B2C"/>
+          <w:highlight w:val="white"/>
+        </w:rPr>
+        <w:t>How would your implementation differ given a wireless connection between eye tracker and Component A?</w:t>
+      </w:r>
+    </w:p>
+    <w:p>
+      <w:pPr>
+        <w:pStyle w:val="Normal"/>
+        <w:numPr>
+          <w:ilvl w:val="1"/>
+          <w:numId w:val="2"/>
+        </w:numPr>
+        <w:rPr/>
+      </w:pPr>
+      <w:r>
+        <w:rPr>
+          <w:color w:val="292B2C"/>
+          <w:highlight w:val="white"/>
+        </w:rPr>
+        <w:t>Using an eyetracker, we no longer need to generate fake messages</w:t>
+      </w:r>
+    </w:p>
+    <w:p>
+      <w:pPr>
+        <w:pStyle w:val="Normal"/>
+        <w:numPr>
+          <w:ilvl w:val="1"/>
+          <w:numId w:val="2"/>
+        </w:numPr>
+        <w:rPr/>
+      </w:pPr>
+      <w:r>
+        <w:rPr>
+          <w:color w:val="292B2C"/>
+          <w:highlight w:val="white"/>
+        </w:rPr>
+        <w:t xml:space="preserve">The message constructor would need to interpret messages from the eye tracker and then repackage them </w:t>
+      </w:r>
+      <w:r>
+        <w:rPr>
+          <w:color w:val="292B2C"/>
+          <w:highlight w:val="white"/>
+        </w:rPr>
+        <w:t>to be sent to the data logger</w:t>
+      </w:r>
+      <w:r>
+        <w:rPr>
+          <w:color w:val="292B2C"/>
+          <w:highlight w:val="white"/>
+        </w:rPr>
+        <w:t>.</w:t>
+      </w:r>
+    </w:p>
+    <w:p>
+      <w:pPr>
+        <w:pStyle w:val="Normal"/>
+        <w:numPr>
+          <w:ilvl w:val="1"/>
+          <w:numId w:val="2"/>
+        </w:numPr>
+        <w:rPr/>
+      </w:pPr>
+      <w:r>
+        <w:rPr>
+          <w:color w:val="292B2C"/>
+          <w:highlight w:val="white"/>
+        </w:rPr>
+        <w:t>Alternatively, may be able to just use the data logger to listen directly for the wireless messages and cut out the middleman</w:t>
+      </w:r>
+    </w:p>
+    <w:p>
+      <w:pPr>
+        <w:pStyle w:val="Normal"/>
         <w:rPr>
           <w:b/>
-        </w:rPr>
-      </w:pPr>
-    </w:p>
-    <w:p>
-      <w:r>
-        <w:tab/>
-      </w:r>
-      <w:r>
-        <w:tab/>
-      </w:r>
-      <w:r>
-        <w:tab/>
-      </w:r>
-    </w:p>
-    <w:p>
-      <w:r>
-        <w:tab/>
-      </w:r>
-      <w:r>
-        <w:tab/>
-      </w:r>
-    </w:p>
-    <w:p/>
+          <w:b/>
+        </w:rPr>
+      </w:pPr>
+      <w:r>
+        <w:rPr>
+          <w:b/>
+        </w:rPr>
+      </w:r>
+    </w:p>
+    <w:p>
+      <w:pPr>
+        <w:pStyle w:val="Normal"/>
+        <w:rPr/>
+      </w:pPr>
+      <w:r>
+        <w:rPr/>
+        <w:tab/>
+        <w:tab/>
+        <w:tab/>
+      </w:r>
+    </w:p>
+    <w:p>
+      <w:pPr>
+        <w:pStyle w:val="Normal"/>
+        <w:rPr/>
+      </w:pPr>
+      <w:r>
+        <w:rPr/>
+        <w:tab/>
+        <w:tab/>
+      </w:r>
+    </w:p>
+    <w:p>
+      <w:pPr>
+        <w:pStyle w:val="Normal"/>
+        <w:rPr/>
+      </w:pPr>
+      <w:r>
+        <w:rPr/>
+      </w:r>
+    </w:p>
     <w:sectPr>
+      <w:type w:val="nextPage"/>
       <w:pgSz w:w="12240" w:h="15840"/>
-      <w:pgMar w:top="720" w:right="720" w:bottom="720" w:left="720" w:header="0" w:footer="720" w:gutter="0"/>
-      <w:pgNumType w:start="1"/>
-      <w:cols w:space="720"/>
+      <w:pgMar w:left="720" w:right="720" w:header="0" w:top="720" w:footer="0" w:bottom="720" w:gutter="0"/>
+      <w:pgNumType w:start="1" w:fmt="decimal"/>
+      <w:formProt w:val="false"/>
+      <w:textDirection w:val="lrTb"/>
+      <w:docGrid w:type="default" w:linePitch="100" w:charSpace="4096"/>
     </w:sectPr>
   </w:body>
 </w:document>
 </file>
 
 <file path=word/numbering.xml><?xml version="1.0" encoding="utf-8"?>
-<w:numbering xmlns:wpc="http://schemas.microsoft.com/office/word/2010/wordprocessingCanvas" xmlns:cx="http://schemas.microsoft.com/office/drawing/2014/chartex" xmlns:cx1="http://schemas.microsoft.com/office/drawing/2015/9/8/chartex" xmlns:cx2="http://schemas.microsoft.com/office/drawing/2015/10/21/chartex" xmlns:cx3="http://schemas.microsoft.com/office/drawing/2016/5/9/chartex" xmlns:cx4="http://schemas.microsoft.com/office/drawing/2016/5/10/chartex" xmlns:cx5="http://schemas.microsoft.com/office/drawing/2016/5/11/chartex" xmlns:cx6="http://schemas.microsoft.com/office/drawing/2016/5/12/chartex" xmlns:cx7="http://schemas.microsoft.com/office/drawing/2016/5/13/chartex" xmlns:cx8="http://schemas.microsoft.com/office/drawing/2016/5/14/chartex" xmlns:mc="http://schemas.openxmlformats.org/markup-compatibility/2006" xmlns:aink="http://schemas.microsoft.com/office/drawing/2016/ink" xmlns:am3d="http://schemas.microsoft.com/office/drawing/2017/model3d" xmlns:o="urn:schemas-microsoft-com:office:office" xmlns:r="http://schemas.openxmlformats.org/officeDocument/2006/relationships" xmlns:m="http://schemas.openxmlformats.org/officeDocument/2006/math" xmlns:v="urn:schemas-microsoft-com:vml" xmlns:wp14="http://schemas.microsoft.com/office/word/2010/wordprocessingDrawing" xmlns:wp="http://schemas.openxmlformats.org/drawingml/2006/wordprocessingDrawing" xmlns:w10="urn:schemas-microsoft-com:office:word" xmlns:w="http://schemas.openxmlformats.org/wordprocessingml/2006/main" xmlns:w14="http://schemas.microsoft.com/office/word/2010/wordml" xmlns:w15="http://schemas.microsoft.com/office/word/2012/wordml" xmlns:w16cid="http://schemas.microsoft.com/office/word/2016/wordml/cid" xmlns:w16se="http://schemas.microsoft.com/office/word/2015/wordml/symex" xmlns:wpg="http://schemas.microsoft.com/office/word/2010/wordprocessingGroup" xmlns:wpi="http://schemas.microsoft.com/office/word/2010/wordprocessingInk" xmlns:wne="http://schemas.microsoft.com/office/word/2006/wordml" xmlns:wps="http://schemas.microsoft.com/office/word/2010/wordprocessingShape" mc:Ignorable="w14 w15 w16se w16cid wp14">
-  <w:abstractNum w:abstractNumId="0" w15:restartNumberingAfterBreak="0">
-    <w:nsid w:val="05C91542"/>
-    <w:multiLevelType w:val="multilevel"/>
-    <w:tmpl w:val="62EC7562"/>
+<w:numbering xmlns:w="http://schemas.openxmlformats.org/wordprocessingml/2006/main" xmlns:o="urn:schemas-microsoft-com:office:office" xmlns:r="http://schemas.openxmlformats.org/officeDocument/2006/relationships" xmlns:v="urn:schemas-microsoft-com:vml">
+  <w:abstractNum w:abstractNumId="1">
     <w:lvl w:ilvl="0">
       <w:start w:val="1"/>
       <w:numFmt w:val="decimal"/>
@@ -1074,10 +989,7 @@
       </w:rPr>
     </w:lvl>
   </w:abstractNum>
-  <w:abstractNum w:abstractNumId="1" w15:restartNumberingAfterBreak="0">
-    <w:nsid w:val="4BD871F0"/>
-    <w:multiLevelType w:val="multilevel"/>
-    <w:tmpl w:val="98CC3410"/>
+  <w:abstractNum w:abstractNumId="2">
     <w:lvl w:ilvl="0">
       <w:start w:val="1"/>
       <w:numFmt w:val="decimal"/>
@@ -1187,10 +1099,7 @@
       </w:rPr>
     </w:lvl>
   </w:abstractNum>
-  <w:abstractNum w:abstractNumId="2" w15:restartNumberingAfterBreak="0">
-    <w:nsid w:val="5A23437D"/>
-    <w:multiLevelType w:val="multilevel"/>
-    <w:tmpl w:val="86E6BF68"/>
+  <w:abstractNum w:abstractNumId="3">
     <w:lvl w:ilvl="0">
       <w:start w:val="1"/>
       <w:numFmt w:val="decimal"/>
@@ -1300,46 +1209,139 @@
       </w:rPr>
     </w:lvl>
   </w:abstractNum>
+  <w:abstractNum w:abstractNumId="4">
+    <w:lvl w:ilvl="0">
+      <w:start w:val="1"/>
+      <w:numFmt w:val="none"/>
+      <w:suff w:val="nothing"/>
+      <w:lvlText w:val=""/>
+      <w:lvlJc w:val="left"/>
+      <w:pPr>
+        <w:ind w:left="0" w:hanging="0"/>
+      </w:pPr>
+    </w:lvl>
+    <w:lvl w:ilvl="1">
+      <w:start w:val="1"/>
+      <w:numFmt w:val="none"/>
+      <w:suff w:val="nothing"/>
+      <w:lvlText w:val=""/>
+      <w:lvlJc w:val="left"/>
+      <w:pPr>
+        <w:ind w:left="0" w:hanging="0"/>
+      </w:pPr>
+    </w:lvl>
+    <w:lvl w:ilvl="2">
+      <w:start w:val="1"/>
+      <w:numFmt w:val="none"/>
+      <w:suff w:val="nothing"/>
+      <w:lvlText w:val=""/>
+      <w:lvlJc w:val="left"/>
+      <w:pPr>
+        <w:ind w:left="0" w:hanging="0"/>
+      </w:pPr>
+    </w:lvl>
+    <w:lvl w:ilvl="3">
+      <w:start w:val="1"/>
+      <w:numFmt w:val="none"/>
+      <w:suff w:val="nothing"/>
+      <w:lvlText w:val=""/>
+      <w:lvlJc w:val="left"/>
+      <w:pPr>
+        <w:ind w:left="0" w:hanging="0"/>
+      </w:pPr>
+    </w:lvl>
+    <w:lvl w:ilvl="4">
+      <w:start w:val="1"/>
+      <w:numFmt w:val="none"/>
+      <w:suff w:val="nothing"/>
+      <w:lvlText w:val=""/>
+      <w:lvlJc w:val="left"/>
+      <w:pPr>
+        <w:ind w:left="0" w:hanging="0"/>
+      </w:pPr>
+    </w:lvl>
+    <w:lvl w:ilvl="5">
+      <w:start w:val="1"/>
+      <w:numFmt w:val="none"/>
+      <w:suff w:val="nothing"/>
+      <w:lvlText w:val=""/>
+      <w:lvlJc w:val="left"/>
+      <w:pPr>
+        <w:ind w:left="0" w:hanging="0"/>
+      </w:pPr>
+    </w:lvl>
+    <w:lvl w:ilvl="6">
+      <w:start w:val="1"/>
+      <w:numFmt w:val="none"/>
+      <w:suff w:val="nothing"/>
+      <w:lvlText w:val=""/>
+      <w:lvlJc w:val="left"/>
+      <w:pPr>
+        <w:ind w:left="0" w:hanging="0"/>
+      </w:pPr>
+    </w:lvl>
+    <w:lvl w:ilvl="7">
+      <w:start w:val="1"/>
+      <w:numFmt w:val="none"/>
+      <w:suff w:val="nothing"/>
+      <w:lvlText w:val=""/>
+      <w:lvlJc w:val="left"/>
+      <w:pPr>
+        <w:ind w:left="0" w:hanging="0"/>
+      </w:pPr>
+    </w:lvl>
+    <w:lvl w:ilvl="8">
+      <w:start w:val="1"/>
+      <w:numFmt w:val="none"/>
+      <w:suff w:val="nothing"/>
+      <w:lvlText w:val=""/>
+      <w:lvlJc w:val="left"/>
+      <w:pPr>
+        <w:ind w:left="0" w:hanging="0"/>
+      </w:pPr>
+    </w:lvl>
+  </w:abstractNum>
   <w:num w:numId="1">
-    <w:abstractNumId w:val="0"/>
+    <w:abstractNumId w:val="1"/>
   </w:num>
   <w:num w:numId="2">
     <w:abstractNumId w:val="2"/>
   </w:num>
   <w:num w:numId="3">
-    <w:abstractNumId w:val="1"/>
+    <w:abstractNumId w:val="3"/>
+  </w:num>
+  <w:num w:numId="4">
+    <w:abstractNumId w:val="4"/>
   </w:num>
 </w:numbering>
 </file>
 
 <file path=word/styles.xml><?xml version="1.0" encoding="utf-8"?>
-<w:styles xmlns:mc="http://schemas.openxmlformats.org/markup-compatibility/2006" xmlns:r="http://schemas.openxmlformats.org/officeDocument/2006/relationships" xmlns:w="http://schemas.openxmlformats.org/wordprocessingml/2006/main" xmlns:w14="http://schemas.microsoft.com/office/word/2010/wordml" xmlns:w15="http://schemas.microsoft.com/office/word/2012/wordml" xmlns:w16cid="http://schemas.microsoft.com/office/word/2016/wordml/cid" xmlns:w16se="http://schemas.microsoft.com/office/word/2015/wordml/symex" mc:Ignorable="w14 w15 w16se w16cid">
+<w:styles xmlns:w="http://schemas.openxmlformats.org/wordprocessingml/2006/main" xmlns:w14="http://schemas.microsoft.com/office/word/2010/wordml" xmlns:mc="http://schemas.openxmlformats.org/markup-compatibility/2006" mc:Ignorable="w14">
   <w:docDefaults>
     <w:rPrDefault>
       <w:rPr>
-        <w:rFonts w:ascii="Arial" w:eastAsia="Arial" w:hAnsi="Arial" w:cs="Arial"/>
+        <w:rFonts w:ascii="Arial" w:hAnsi="Arial" w:eastAsia="Arial" w:cs="Arial"/>
         <w:sz w:val="22"/>
         <w:szCs w:val="22"/>
         <w:lang w:val="en" w:eastAsia="en-US" w:bidi="ar-SA"/>
       </w:rPr>
     </w:rPrDefault>
     <w:pPrDefault>
-      <w:pPr>
-        <w:spacing w:line="276" w:lineRule="auto"/>
-      </w:pPr>
+      <w:pPr/>
     </w:pPrDefault>
   </w:docDefaults>
   <w:latentStyles w:defLockedState="0" w:defUIPriority="99" w:defSemiHidden="0" w:defUnhideWhenUsed="0" w:defQFormat="0" w:count="375">
     <w:lsdException w:name="Normal" w:uiPriority="0" w:qFormat="1"/>
     <w:lsdException w:name="heading 1" w:uiPriority="9" w:qFormat="1"/>
-    <w:lsdException w:name="heading 2" w:semiHidden="1" w:uiPriority="9" w:unhideWhenUsed="1" w:qFormat="1"/>
-    <w:lsdException w:name="heading 3" w:semiHidden="1" w:uiPriority="9" w:unhideWhenUsed="1" w:qFormat="1"/>
-    <w:lsdException w:name="heading 4" w:semiHidden="1" w:uiPriority="9" w:unhideWhenUsed="1" w:qFormat="1"/>
-    <w:lsdException w:name="heading 5" w:semiHidden="1" w:uiPriority="9" w:unhideWhenUsed="1" w:qFormat="1"/>
-    <w:lsdException w:name="heading 6" w:semiHidden="1" w:uiPriority="9" w:unhideWhenUsed="1" w:qFormat="1"/>
-    <w:lsdException w:name="heading 7" w:semiHidden="1" w:uiPriority="9" w:unhideWhenUsed="1" w:qFormat="1"/>
-    <w:lsdException w:name="heading 8" w:semiHidden="1" w:uiPriority="9" w:unhideWhenUsed="1" w:qFormat="1"/>
-    <w:lsdException w:name="heading 9" w:semiHidden="1" w:uiPriority="9" w:unhideWhenUsed="1" w:qFormat="1"/>
+    <w:lsdException w:name="heading 2" w:uiPriority="9" w:semiHidden="1" w:unhideWhenUsed="1" w:qFormat="1"/>
+    <w:lsdException w:name="heading 3" w:uiPriority="9" w:semiHidden="1" w:unhideWhenUsed="1" w:qFormat="1"/>
+    <w:lsdException w:name="heading 4" w:uiPriority="9" w:semiHidden="1" w:unhideWhenUsed="1" w:qFormat="1"/>
+    <w:lsdException w:name="heading 5" w:uiPriority="9" w:semiHidden="1" w:unhideWhenUsed="1" w:qFormat="1"/>
+    <w:lsdException w:name="heading 6" w:uiPriority="9" w:semiHidden="1" w:unhideWhenUsed="1" w:qFormat="1"/>
+    <w:lsdException w:name="heading 7" w:uiPriority="9" w:semiHidden="1" w:unhideWhenUsed="1" w:qFormat="1"/>
+    <w:lsdException w:name="heading 8" w:uiPriority="9" w:semiHidden="1" w:unhideWhenUsed="1" w:qFormat="1"/>
+    <w:lsdException w:name="heading 9" w:uiPriority="9" w:semiHidden="1" w:unhideWhenUsed="1" w:qFormat="1"/>
     <w:lsdException w:name="index 1" w:semiHidden="1" w:unhideWhenUsed="1"/>
     <w:lsdException w:name="index 2" w:semiHidden="1" w:unhideWhenUsed="1"/>
     <w:lsdException w:name="index 3" w:semiHidden="1" w:unhideWhenUsed="1"/>
@@ -1349,22 +1351,22 @@
     <w:lsdException w:name="index 7" w:semiHidden="1" w:unhideWhenUsed="1"/>
     <w:lsdException w:name="index 8" w:semiHidden="1" w:unhideWhenUsed="1"/>
     <w:lsdException w:name="index 9" w:semiHidden="1" w:unhideWhenUsed="1"/>
-    <w:lsdException w:name="toc 1" w:semiHidden="1" w:uiPriority="39" w:unhideWhenUsed="1"/>
-    <w:lsdException w:name="toc 2" w:semiHidden="1" w:uiPriority="39" w:unhideWhenUsed="1"/>
-    <w:lsdException w:name="toc 3" w:semiHidden="1" w:uiPriority="39" w:unhideWhenUsed="1"/>
-    <w:lsdException w:name="toc 4" w:semiHidden="1" w:uiPriority="39" w:unhideWhenUsed="1"/>
-    <w:lsdException w:name="toc 5" w:semiHidden="1" w:uiPriority="39" w:unhideWhenUsed="1"/>
-    <w:lsdException w:name="toc 6" w:semiHidden="1" w:uiPriority="39" w:unhideWhenUsed="1"/>
-    <w:lsdException w:name="toc 7" w:semiHidden="1" w:uiPriority="39" w:unhideWhenUsed="1"/>
-    <w:lsdException w:name="toc 8" w:semiHidden="1" w:uiPriority="39" w:unhideWhenUsed="1"/>
-    <w:lsdException w:name="toc 9" w:semiHidden="1" w:uiPriority="39" w:unhideWhenUsed="1"/>
+    <w:lsdException w:name="toc 1" w:uiPriority="39" w:semiHidden="1" w:unhideWhenUsed="1"/>
+    <w:lsdException w:name="toc 2" w:uiPriority="39" w:semiHidden="1" w:unhideWhenUsed="1"/>
+    <w:lsdException w:name="toc 3" w:uiPriority="39" w:semiHidden="1" w:unhideWhenUsed="1"/>
+    <w:lsdException w:name="toc 4" w:uiPriority="39" w:semiHidden="1" w:unhideWhenUsed="1"/>
+    <w:lsdException w:name="toc 5" w:uiPriority="39" w:semiHidden="1" w:unhideWhenUsed="1"/>
+    <w:lsdException w:name="toc 6" w:uiPriority="39" w:semiHidden="1" w:unhideWhenUsed="1"/>
+    <w:lsdException w:name="toc 7" w:uiPriority="39" w:semiHidden="1" w:unhideWhenUsed="1"/>
+    <w:lsdException w:name="toc 8" w:uiPriority="39" w:semiHidden="1" w:unhideWhenUsed="1"/>
+    <w:lsdException w:name="toc 9" w:uiPriority="39" w:semiHidden="1" w:unhideWhenUsed="1"/>
     <w:lsdException w:name="Normal Indent" w:semiHidden="1" w:unhideWhenUsed="1"/>
     <w:lsdException w:name="footnote text" w:semiHidden="1" w:unhideWhenUsed="1"/>
     <w:lsdException w:name="annotation text" w:semiHidden="1" w:unhideWhenUsed="1"/>
     <w:lsdException w:name="header" w:semiHidden="1" w:unhideWhenUsed="1"/>
     <w:lsdException w:name="footer" w:semiHidden="1" w:unhideWhenUsed="1"/>
     <w:lsdException w:name="index heading" w:semiHidden="1" w:unhideWhenUsed="1"/>
-    <w:lsdException w:name="caption" w:semiHidden="1" w:uiPriority="35" w:unhideWhenUsed="1" w:qFormat="1"/>
+    <w:lsdException w:name="caption" w:uiPriority="35" w:semiHidden="1" w:unhideWhenUsed="1" w:qFormat="1"/>
     <w:lsdException w:name="table of figures" w:semiHidden="1" w:unhideWhenUsed="1"/>
     <w:lsdException w:name="envelope address" w:semiHidden="1" w:unhideWhenUsed="1"/>
     <w:lsdException w:name="envelope return" w:semiHidden="1" w:unhideWhenUsed="1"/>
@@ -1395,7 +1397,7 @@
     <w:lsdException w:name="Title" w:uiPriority="10" w:qFormat="1"/>
     <w:lsdException w:name="Closing" w:semiHidden="1" w:unhideWhenUsed="1"/>
     <w:lsdException w:name="Signature" w:semiHidden="1" w:unhideWhenUsed="1"/>
-    <w:lsdException w:name="Default Paragraph Font" w:semiHidden="1" w:uiPriority="1" w:unhideWhenUsed="1"/>
+    <w:lsdException w:name="Default Paragraph Font" w:uiPriority="1" w:semiHidden="1" w:unhideWhenUsed="1"/>
     <w:lsdException w:name="Body Text" w:semiHidden="1" w:unhideWhenUsed="1"/>
     <w:lsdException w:name="Body Text Indent" w:semiHidden="1" w:unhideWhenUsed="1"/>
     <w:lsdException w:name="List Continue" w:semiHidden="1" w:unhideWhenUsed="1"/>
@@ -1595,8 +1597,8 @@
     <w:lsdException w:name="Subtle Reference" w:uiPriority="31" w:qFormat="1"/>
     <w:lsdException w:name="Intense Reference" w:uiPriority="32" w:qFormat="1"/>
     <w:lsdException w:name="Book Title" w:uiPriority="33" w:qFormat="1"/>
-    <w:lsdException w:name="Bibliography" w:semiHidden="1" w:uiPriority="37" w:unhideWhenUsed="1"/>
-    <w:lsdException w:name="TOC Heading" w:semiHidden="1" w:uiPriority="39" w:unhideWhenUsed="1" w:qFormat="1"/>
+    <w:lsdException w:name="Bibliography" w:uiPriority="37" w:semiHidden="1" w:unhideWhenUsed="1"/>
+    <w:lsdException w:name="TOC Heading" w:uiPriority="39" w:semiHidden="1" w:unhideWhenUsed="1" w:qFormat="1"/>
     <w:lsdException w:name="Plain Table 1" w:uiPriority="41"/>
     <w:lsdException w:name="Plain Table 2" w:uiPriority="42"/>
     <w:lsdException w:name="Plain Table 3" w:uiPriority="43"/>
@@ -1706,18 +1708,32 @@
     <w:lsdException w:name="Hashtag" w:semiHidden="1" w:unhideWhenUsed="1"/>
     <w:lsdException w:name="Unresolved Mention" w:semiHidden="1" w:unhideWhenUsed="1"/>
   </w:latentStyles>
-  <w:style w:type="paragraph" w:default="1" w:styleId="Normal">
+  <w:style w:type="paragraph" w:styleId="Normal" w:default="1">
     <w:name w:val="Normal"/>
     <w:qFormat/>
+    <w:pPr>
+      <w:widowControl/>
+      <w:bidi w:val="0"/>
+      <w:spacing w:lineRule="auto" w:line="276"/>
+      <w:jc w:val="left"/>
+    </w:pPr>
+    <w:rPr>
+      <w:rFonts w:ascii="Arial" w:hAnsi="Arial" w:eastAsia="Arial" w:cs="Arial"/>
+      <w:color w:val="auto"/>
+      <w:kern w:val="0"/>
+      <w:sz w:val="22"/>
+      <w:szCs w:val="22"/>
+      <w:lang w:val="en" w:eastAsia="en-US" w:bidi="ar-SA"/>
+    </w:rPr>
   </w:style>
   <w:style w:type="paragraph" w:styleId="Heading1">
-    <w:name w:val="heading 1"/>
+    <w:name w:val="Heading 1"/>
     <w:basedOn w:val="Normal"/>
     <w:next w:val="Normal"/>
     <w:uiPriority w:val="9"/>
     <w:qFormat/>
     <w:pPr>
-      <w:keepNext/>
+      <w:keepNext w:val="true"/>
       <w:keepLines/>
       <w:spacing w:before="400" w:after="120"/>
       <w:outlineLvl w:val="0"/>
@@ -1728,14 +1744,14 @@
     </w:rPr>
   </w:style>
   <w:style w:type="paragraph" w:styleId="Heading2">
-    <w:name w:val="heading 2"/>
+    <w:name w:val="Heading 2"/>
     <w:basedOn w:val="Normal"/>
     <w:next w:val="Normal"/>
     <w:uiPriority w:val="9"/>
     <w:unhideWhenUsed/>
     <w:qFormat/>
     <w:pPr>
-      <w:keepNext/>
+      <w:keepNext w:val="true"/>
       <w:keepLines/>
       <w:spacing w:before="360" w:after="120"/>
       <w:outlineLvl w:val="1"/>
@@ -1746,14 +1762,14 @@
     </w:rPr>
   </w:style>
   <w:style w:type="paragraph" w:styleId="Heading3">
-    <w:name w:val="heading 3"/>
+    <w:name w:val="Heading 3"/>
     <w:basedOn w:val="Normal"/>
     <w:next w:val="Normal"/>
     <w:uiPriority w:val="9"/>
     <w:unhideWhenUsed/>
     <w:qFormat/>
     <w:pPr>
-      <w:keepNext/>
+      <w:keepNext w:val="true"/>
       <w:keepLines/>
       <w:spacing w:before="320" w:after="80"/>
       <w:outlineLvl w:val="2"/>
@@ -1765,7 +1781,7 @@
     </w:rPr>
   </w:style>
   <w:style w:type="paragraph" w:styleId="Heading4">
-    <w:name w:val="heading 4"/>
+    <w:name w:val="Heading 4"/>
     <w:basedOn w:val="Normal"/>
     <w:next w:val="Normal"/>
     <w:uiPriority w:val="9"/>
@@ -1773,7 +1789,7 @@
     <w:unhideWhenUsed/>
     <w:qFormat/>
     <w:pPr>
-      <w:keepNext/>
+      <w:keepNext w:val="true"/>
       <w:keepLines/>
       <w:spacing w:before="280" w:after="80"/>
       <w:outlineLvl w:val="3"/>
@@ -1785,7 +1801,7 @@
     </w:rPr>
   </w:style>
   <w:style w:type="paragraph" w:styleId="Heading5">
-    <w:name w:val="heading 5"/>
+    <w:name w:val="Heading 5"/>
     <w:basedOn w:val="Normal"/>
     <w:next w:val="Normal"/>
     <w:uiPriority w:val="9"/>
@@ -1793,7 +1809,7 @@
     <w:unhideWhenUsed/>
     <w:qFormat/>
     <w:pPr>
-      <w:keepNext/>
+      <w:keepNext w:val="true"/>
       <w:keepLines/>
       <w:spacing w:before="240" w:after="80"/>
       <w:outlineLvl w:val="4"/>
@@ -1803,7 +1819,7 @@
     </w:rPr>
   </w:style>
   <w:style w:type="paragraph" w:styleId="Heading6">
-    <w:name w:val="heading 6"/>
+    <w:name w:val="Heading 6"/>
     <w:basedOn w:val="Normal"/>
     <w:next w:val="Normal"/>
     <w:uiPriority w:val="9"/>
@@ -1811,7 +1827,7 @@
     <w:unhideWhenUsed/>
     <w:qFormat/>
     <w:pPr>
-      <w:keepNext/>
+      <w:keepNext w:val="true"/>
       <w:keepLines/>
       <w:spacing w:before="240" w:after="80"/>
       <w:outlineLvl w:val="5"/>
@@ -1821,11 +1837,316 @@
       <w:color w:val="666666"/>
     </w:rPr>
   </w:style>
-  <w:style w:type="character" w:default="1" w:styleId="DefaultParagraphFont">
+  <w:style w:type="character" w:styleId="DefaultParagraphFont" w:default="1">
     <w:name w:val="Default Paragraph Font"/>
     <w:uiPriority w:val="1"/>
     <w:semiHidden/>
     <w:unhideWhenUsed/>
+    <w:qFormat/>
+    <w:rPr/>
+  </w:style>
+  <w:style w:type="character" w:styleId="ListLabel1">
+    <w:name w:val="ListLabel 1"/>
+    <w:qFormat/>
+    <w:rPr>
+      <w:u w:val="none"/>
+    </w:rPr>
+  </w:style>
+  <w:style w:type="character" w:styleId="ListLabel2">
+    <w:name w:val="ListLabel 2"/>
+    <w:qFormat/>
+    <w:rPr>
+      <w:u w:val="none"/>
+    </w:rPr>
+  </w:style>
+  <w:style w:type="character" w:styleId="ListLabel3">
+    <w:name w:val="ListLabel 3"/>
+    <w:qFormat/>
+    <w:rPr>
+      <w:u w:val="none"/>
+    </w:rPr>
+  </w:style>
+  <w:style w:type="character" w:styleId="ListLabel4">
+    <w:name w:val="ListLabel 4"/>
+    <w:qFormat/>
+    <w:rPr>
+      <w:u w:val="none"/>
+    </w:rPr>
+  </w:style>
+  <w:style w:type="character" w:styleId="ListLabel5">
+    <w:name w:val="ListLabel 5"/>
+    <w:qFormat/>
+    <w:rPr>
+      <w:u w:val="none"/>
+    </w:rPr>
+  </w:style>
+  <w:style w:type="character" w:styleId="ListLabel6">
+    <w:name w:val="ListLabel 6"/>
+    <w:qFormat/>
+    <w:rPr>
+      <w:u w:val="none"/>
+    </w:rPr>
+  </w:style>
+  <w:style w:type="character" w:styleId="ListLabel7">
+    <w:name w:val="ListLabel 7"/>
+    <w:qFormat/>
+    <w:rPr>
+      <w:u w:val="none"/>
+    </w:rPr>
+  </w:style>
+  <w:style w:type="character" w:styleId="ListLabel8">
+    <w:name w:val="ListLabel 8"/>
+    <w:qFormat/>
+    <w:rPr>
+      <w:u w:val="none"/>
+    </w:rPr>
+  </w:style>
+  <w:style w:type="character" w:styleId="ListLabel9">
+    <w:name w:val="ListLabel 9"/>
+    <w:qFormat/>
+    <w:rPr>
+      <w:u w:val="none"/>
+    </w:rPr>
+  </w:style>
+  <w:style w:type="character" w:styleId="ListLabel10">
+    <w:name w:val="ListLabel 10"/>
+    <w:qFormat/>
+    <w:rPr>
+      <w:u w:val="none"/>
+    </w:rPr>
+  </w:style>
+  <w:style w:type="character" w:styleId="ListLabel11">
+    <w:name w:val="ListLabel 11"/>
+    <w:qFormat/>
+    <w:rPr>
+      <w:u w:val="none"/>
+    </w:rPr>
+  </w:style>
+  <w:style w:type="character" w:styleId="ListLabel12">
+    <w:name w:val="ListLabel 12"/>
+    <w:qFormat/>
+    <w:rPr>
+      <w:u w:val="none"/>
+    </w:rPr>
+  </w:style>
+  <w:style w:type="character" w:styleId="ListLabel13">
+    <w:name w:val="ListLabel 13"/>
+    <w:qFormat/>
+    <w:rPr>
+      <w:u w:val="none"/>
+    </w:rPr>
+  </w:style>
+  <w:style w:type="character" w:styleId="ListLabel14">
+    <w:name w:val="ListLabel 14"/>
+    <w:qFormat/>
+    <w:rPr>
+      <w:u w:val="none"/>
+    </w:rPr>
+  </w:style>
+  <w:style w:type="character" w:styleId="ListLabel15">
+    <w:name w:val="ListLabel 15"/>
+    <w:qFormat/>
+    <w:rPr>
+      <w:u w:val="none"/>
+    </w:rPr>
+  </w:style>
+  <w:style w:type="character" w:styleId="ListLabel16">
+    <w:name w:val="ListLabel 16"/>
+    <w:qFormat/>
+    <w:rPr>
+      <w:u w:val="none"/>
+    </w:rPr>
+  </w:style>
+  <w:style w:type="character" w:styleId="ListLabel17">
+    <w:name w:val="ListLabel 17"/>
+    <w:qFormat/>
+    <w:rPr>
+      <w:u w:val="none"/>
+    </w:rPr>
+  </w:style>
+  <w:style w:type="character" w:styleId="ListLabel18">
+    <w:name w:val="ListLabel 18"/>
+    <w:qFormat/>
+    <w:rPr>
+      <w:u w:val="none"/>
+    </w:rPr>
+  </w:style>
+  <w:style w:type="character" w:styleId="ListLabel19">
+    <w:name w:val="ListLabel 19"/>
+    <w:qFormat/>
+    <w:rPr>
+      <w:u w:val="none"/>
+    </w:rPr>
+  </w:style>
+  <w:style w:type="character" w:styleId="ListLabel20">
+    <w:name w:val="ListLabel 20"/>
+    <w:qFormat/>
+    <w:rPr>
+      <w:u w:val="none"/>
+    </w:rPr>
+  </w:style>
+  <w:style w:type="character" w:styleId="ListLabel21">
+    <w:name w:val="ListLabel 21"/>
+    <w:qFormat/>
+    <w:rPr>
+      <w:u w:val="none"/>
+    </w:rPr>
+  </w:style>
+  <w:style w:type="character" w:styleId="ListLabel22">
+    <w:name w:val="ListLabel 22"/>
+    <w:qFormat/>
+    <w:rPr>
+      <w:u w:val="none"/>
+    </w:rPr>
+  </w:style>
+  <w:style w:type="character" w:styleId="ListLabel23">
+    <w:name w:val="ListLabel 23"/>
+    <w:qFormat/>
+    <w:rPr>
+      <w:u w:val="none"/>
+    </w:rPr>
+  </w:style>
+  <w:style w:type="character" w:styleId="ListLabel24">
+    <w:name w:val="ListLabel 24"/>
+    <w:qFormat/>
+    <w:rPr>
+      <w:u w:val="none"/>
+    </w:rPr>
+  </w:style>
+  <w:style w:type="character" w:styleId="ListLabel25">
+    <w:name w:val="ListLabel 25"/>
+    <w:qFormat/>
+    <w:rPr>
+      <w:u w:val="none"/>
+    </w:rPr>
+  </w:style>
+  <w:style w:type="character" w:styleId="ListLabel26">
+    <w:name w:val="ListLabel 26"/>
+    <w:qFormat/>
+    <w:rPr>
+      <w:u w:val="none"/>
+    </w:rPr>
+  </w:style>
+  <w:style w:type="character" w:styleId="ListLabel27">
+    <w:name w:val="ListLabel 27"/>
+    <w:qFormat/>
+    <w:rPr>
+      <w:u w:val="none"/>
+    </w:rPr>
+  </w:style>
+  <w:style w:type="character" w:styleId="ListLabel28">
+    <w:name w:val="ListLabel 28"/>
+    <w:qFormat/>
+    <w:rPr>
+      <w:color w:val="1155CC"/>
+      <w:u w:val="single"/>
+    </w:rPr>
+  </w:style>
+  <w:style w:type="character" w:styleId="InternetLink">
+    <w:name w:val="Internet Link"/>
+    <w:rPr>
+      <w:color w:val="000080"/>
+      <w:u w:val="single"/>
+      <w:lang w:val="zxx" w:eastAsia="zxx" w:bidi="zxx"/>
+    </w:rPr>
+  </w:style>
+  <w:style w:type="paragraph" w:styleId="Heading">
+    <w:name w:val="Heading"/>
+    <w:basedOn w:val="Normal"/>
+    <w:next w:val="TextBody"/>
+    <w:qFormat/>
+    <w:pPr>
+      <w:keepNext w:val="true"/>
+      <w:spacing w:before="240" w:after="120"/>
+    </w:pPr>
+    <w:rPr>
+      <w:rFonts w:ascii="Liberation Sans" w:hAnsi="Liberation Sans" w:eastAsia="Noto Sans CJK SC Regular" w:cs="Lohit Devanagari"/>
+      <w:sz w:val="28"/>
+      <w:szCs w:val="28"/>
+    </w:rPr>
+  </w:style>
+  <w:style w:type="paragraph" w:styleId="TextBody">
+    <w:name w:val="Body Text"/>
+    <w:basedOn w:val="Normal"/>
+    <w:pPr>
+      <w:spacing w:lineRule="auto" w:line="276" w:before="0" w:after="140"/>
+    </w:pPr>
+    <w:rPr/>
+  </w:style>
+  <w:style w:type="paragraph" w:styleId="List">
+    <w:name w:val="List"/>
+    <w:basedOn w:val="TextBody"/>
+    <w:pPr/>
+    <w:rPr>
+      <w:rFonts w:cs="Lohit Devanagari"/>
+    </w:rPr>
+  </w:style>
+  <w:style w:type="paragraph" w:styleId="Caption">
+    <w:name w:val="Caption"/>
+    <w:basedOn w:val="Normal"/>
+    <w:qFormat/>
+    <w:pPr>
+      <w:suppressLineNumbers/>
+      <w:spacing w:before="120" w:after="120"/>
+    </w:pPr>
+    <w:rPr>
+      <w:rFonts w:cs="Lohit Devanagari"/>
+      <w:i/>
+      <w:iCs/>
+      <w:sz w:val="24"/>
+      <w:szCs w:val="24"/>
+    </w:rPr>
+  </w:style>
+  <w:style w:type="paragraph" w:styleId="Index">
+    <w:name w:val="Index"/>
+    <w:basedOn w:val="Normal"/>
+    <w:qFormat/>
+    <w:pPr>
+      <w:suppressLineNumbers/>
+    </w:pPr>
+    <w:rPr>
+      <w:rFonts w:cs="Lohit Devanagari"/>
+    </w:rPr>
+  </w:style>
+  <w:style w:type="paragraph" w:styleId="Title">
+    <w:name w:val="Title"/>
+    <w:basedOn w:val="Normal"/>
+    <w:next w:val="Normal"/>
+    <w:uiPriority w:val="10"/>
+    <w:qFormat/>
+    <w:pPr>
+      <w:keepNext w:val="true"/>
+      <w:keepLines/>
+      <w:spacing w:before="0" w:after="60"/>
+    </w:pPr>
+    <w:rPr>
+      <w:sz w:val="52"/>
+      <w:szCs w:val="52"/>
+    </w:rPr>
+  </w:style>
+  <w:style w:type="paragraph" w:styleId="Subtitle">
+    <w:name w:val="Subtitle"/>
+    <w:basedOn w:val="Normal"/>
+    <w:next w:val="Normal"/>
+    <w:uiPriority w:val="11"/>
+    <w:qFormat/>
+    <w:pPr>
+      <w:keepNext w:val="true"/>
+      <w:keepLines/>
+      <w:spacing w:before="0" w:after="320"/>
+    </w:pPr>
+    <w:rPr>
+      <w:color w:val="666666"/>
+      <w:sz w:val="30"/>
+      <w:szCs w:val="30"/>
+    </w:rPr>
+  </w:style>
+  <w:style w:type="numbering" w:styleId="NoList" w:default="1">
+    <w:name w:val="No List"/>
+    <w:uiPriority w:val="99"/>
+    <w:semiHidden/>
+    <w:unhideWhenUsed/>
+    <w:qFormat/>
   </w:style>
   <w:style w:type="table" w:default="1" w:styleId="TableNormal">
     <w:name w:val="Normal Table"/>
@@ -1841,45 +2162,6 @@
         <w:right w:w="108" w:type="dxa"/>
       </w:tblCellMar>
     </w:tblPr>
-  </w:style>
-  <w:style w:type="numbering" w:default="1" w:styleId="NoList">
-    <w:name w:val="No List"/>
-    <w:uiPriority w:val="99"/>
-    <w:semiHidden/>
-    <w:unhideWhenUsed/>
-  </w:style>
-  <w:style w:type="paragraph" w:styleId="Title">
-    <w:name w:val="Title"/>
-    <w:basedOn w:val="Normal"/>
-    <w:next w:val="Normal"/>
-    <w:uiPriority w:val="10"/>
-    <w:qFormat/>
-    <w:pPr>
-      <w:keepNext/>
-      <w:keepLines/>
-      <w:spacing w:after="60"/>
-    </w:pPr>
-    <w:rPr>
-      <w:sz w:val="52"/>
-      <w:szCs w:val="52"/>
-    </w:rPr>
-  </w:style>
-  <w:style w:type="paragraph" w:styleId="Subtitle">
-    <w:name w:val="Subtitle"/>
-    <w:basedOn w:val="Normal"/>
-    <w:next w:val="Normal"/>
-    <w:uiPriority w:val="11"/>
-    <w:qFormat/>
-    <w:pPr>
-      <w:keepNext/>
-      <w:keepLines/>
-      <w:spacing w:after="320"/>
-    </w:pPr>
-    <w:rPr>
-      <w:color w:val="666666"/>
-      <w:sz w:val="30"/>
-      <w:szCs w:val="30"/>
-    </w:rPr>
   </w:style>
 </w:styles>
 </file>

</xml_diff>